<commit_message>
LDA vector plots, results, updates
</commit_message>
<xml_diff>
--- a/results/fig/1-word-doc-dist.docx
+++ b/results/fig/1-word-doc-dist.docx
@@ -1,6 +1,6 @@
 
 <file path=word/document.xml><?xml version="1.0" encoding="utf-8"?>
-<w:document xmlns:w="http://schemas.openxmlformats.org/wordprocessingml/2006/main" xmlns:r="http://schemas.openxmlformats.org/officeDocument/2006/relationships" xmlns:m="http://schemas.openxmlformats.org/officeDocument/2006/math" xmlns:w14="http://schemas.microsoft.com/office/word/2010/wordml" xmlns:wp="http://schemas.openxmlformats.org/drawingml/2006/wordprocessingDrawing" xmlns:a="http://schemas.openxmlformats.org/drawingml/2006/main" xmlns:w15="http://schemas.microsoft.com/office/word/2012/wordml" xmlns:mc="http://schemas.openxmlformats.org/markup-compatibility/2006" xmlns:ns9="http://schemas.openxmlformats.org/schemaLibrary/2006/main" xmlns:wne="http://schemas.microsoft.com/office/word/2006/wordml" xmlns:c="http://schemas.openxmlformats.org/drawingml/2006/chart" xmlns:ns12="http://schemas.openxmlformats.org/drawingml/2006/chartDrawing" xmlns:dgm="http://schemas.openxmlformats.org/drawingml/2006/diagram" xmlns:pic="http://schemas.openxmlformats.org/drawingml/2006/picture" xmlns:xdr="http://schemas.openxmlformats.org/drawingml/2006/spreadsheetDrawing" xmlns:dsp="http://schemas.microsoft.com/office/drawing/2008/diagram" xmlns:v="urn:schemas-microsoft-com:vml" xmlns:o="urn:schemas-microsoft-com:office:office" xmlns:ns19="urn:schemas-microsoft-com:office:excel" xmlns:w10="urn:schemas-microsoft-com:office:word" xmlns:ns21="urn:schemas-microsoft-com:office:powerpoint" xmlns:ns23="http://schemas.microsoft.com/office/2006/coverPageProps" xmlns:odx="http://opendope.org/xpaths" xmlns:odc="http://opendope.org/conditions" xmlns:odq="http://opendope.org/questions" xmlns:oda="http://opendope.org/answers" xmlns:odi="http://opendope.org/components" xmlns:odgm="http://opendope.org/SmartArt/DataHierarchy" xmlns:ns30="http://schemas.openxmlformats.org/officeDocument/2006/bibliography" xmlns:ns31="http://schemas.openxmlformats.org/drawingml/2006/compatibility" xmlns:ns32="http://schemas.openxmlformats.org/drawingml/2006/lockedCanvas" mc:Ignorable="w14 w15">
+<w:document xmlns:w="http://schemas.openxmlformats.org/wordprocessingml/2006/main" xmlns:m="http://schemas.openxmlformats.org/officeDocument/2006/math" xmlns:r="http://schemas.openxmlformats.org/officeDocument/2006/relationships" xmlns:w14="http://schemas.microsoft.com/office/word/2010/wordml" xmlns:wp="http://schemas.openxmlformats.org/drawingml/2006/wordprocessingDrawing" xmlns:a="http://schemas.openxmlformats.org/drawingml/2006/main" xmlns:w15="http://schemas.microsoft.com/office/word/2012/wordml" xmlns:ns8="http://schemas.openxmlformats.org/schemaLibrary/2006/main" xmlns:mc="http://schemas.openxmlformats.org/markup-compatibility/2006" xmlns:wne="http://schemas.microsoft.com/office/word/2006/wordml" xmlns:c="http://schemas.openxmlformats.org/drawingml/2006/chart" xmlns:ns12="http://schemas.openxmlformats.org/drawingml/2006/chartDrawing" xmlns:dgm="http://schemas.openxmlformats.org/drawingml/2006/diagram" xmlns:pic="http://schemas.openxmlformats.org/drawingml/2006/picture" xmlns:xdr="http://schemas.openxmlformats.org/drawingml/2006/spreadsheetDrawing" xmlns:dsp="http://schemas.microsoft.com/office/drawing/2008/diagram" xmlns:o="urn:schemas-microsoft-com:office:office" xmlns:ns18="urn:schemas-microsoft-com:office:excel" xmlns:v="urn:schemas-microsoft-com:vml" xmlns:w10="urn:schemas-microsoft-com:office:word" xmlns:ns21="urn:schemas-microsoft-com:office:powerpoint" xmlns:ns23="http://schemas.microsoft.com/office/2006/coverPageProps" xmlns:odx="http://opendope.org/xpaths" xmlns:odc="http://opendope.org/conditions" xmlns:odq="http://opendope.org/questions" xmlns:oda="http://opendope.org/answers" xmlns:odi="http://opendope.org/components" xmlns:odgm="http://opendope.org/SmartArt/DataHierarchy" xmlns:ns30="http://schemas.openxmlformats.org/officeDocument/2006/bibliography" xmlns:ns31="http://schemas.openxmlformats.org/drawingml/2006/compatibility" xmlns:ns32="http://schemas.openxmlformats.org/drawingml/2006/lockedCanvas" mc:Ignorable="w14 w15">
   <w:body>
     <w:p>
       <w:pPr>
@@ -64,8 +64,8 @@
                     <wps:nvPr/>
                     <wps:spPr>
                       <a:xfrm>
-                        <a:off x="704099" y="2273854"/>
-                        <a:ext cx="59302" cy="617"/>
+                        <a:off x="704099" y="2378787"/>
+                        <a:ext cx="59302" cy="679"/>
                       </a:xfrm>
                       <a:prstGeom prst="rect">
                         <a:avLst/>
@@ -93,7 +93,7 @@
                     <wps:nvPr/>
                     <wps:spPr>
                       <a:xfrm>
-                        <a:off x="763401" y="2274472"/>
+                        <a:off x="763401" y="2379466"/>
                         <a:ext cx="59302" cy="0"/>
                       </a:xfrm>
                       <a:prstGeom prst="rect">
@@ -122,7 +122,7 @@
                     <wps:nvPr/>
                     <wps:spPr>
                       <a:xfrm>
-                        <a:off x="822703" y="2274472"/>
+                        <a:off x="822703" y="2379466"/>
                         <a:ext cx="59302" cy="0"/>
                       </a:xfrm>
                       <a:prstGeom prst="rect">
@@ -151,7 +151,7 @@
                     <wps:nvPr/>
                     <wps:spPr>
                       <a:xfrm>
-                        <a:off x="882006" y="2274472"/>
+                        <a:off x="882006" y="2379466"/>
                         <a:ext cx="59302" cy="0"/>
                       </a:xfrm>
                       <a:prstGeom prst="rect">
@@ -180,7 +180,7 @@
                     <wps:nvPr/>
                     <wps:spPr>
                       <a:xfrm>
-                        <a:off x="941308" y="2274472"/>
+                        <a:off x="941308" y="2379466"/>
                         <a:ext cx="59302" cy="0"/>
                       </a:xfrm>
                       <a:prstGeom prst="rect">
@@ -209,8 +209,8 @@
                     <wps:nvPr/>
                     <wps:spPr>
                       <a:xfrm>
-                        <a:off x="1000610" y="2273545"/>
-                        <a:ext cx="59302" cy="926"/>
+                        <a:off x="1000610" y="2378447"/>
+                        <a:ext cx="59302" cy="1019"/>
                       </a:xfrm>
                       <a:prstGeom prst="rect">
                         <a:avLst/>
@@ -238,7 +238,7 @@
                     <wps:nvPr/>
                     <wps:spPr>
                       <a:xfrm>
-                        <a:off x="1059913" y="2274472"/>
+                        <a:off x="1059913" y="2379466"/>
                         <a:ext cx="59302" cy="0"/>
                       </a:xfrm>
                       <a:prstGeom prst="rect">
@@ -267,7 +267,7 @@
                     <wps:nvPr/>
                     <wps:spPr>
                       <a:xfrm>
-                        <a:off x="1119215" y="2274472"/>
+                        <a:off x="1119215" y="2379466"/>
                         <a:ext cx="59302" cy="0"/>
                       </a:xfrm>
                       <a:prstGeom prst="rect">
@@ -296,8 +296,8 @@
                     <wps:nvPr/>
                     <wps:spPr>
                       <a:xfrm>
-                        <a:off x="1178517" y="2272928"/>
-                        <a:ext cx="59302" cy="1544"/>
+                        <a:off x="1178517" y="2377768"/>
+                        <a:ext cx="59302" cy="1698"/>
                       </a:xfrm>
                       <a:prstGeom prst="rect">
                         <a:avLst/>
@@ -325,7 +325,7 @@
                     <wps:nvPr/>
                     <wps:spPr>
                       <a:xfrm>
-                        <a:off x="1237819" y="2274472"/>
+                        <a:off x="1237819" y="2379466"/>
                         <a:ext cx="59302" cy="0"/>
                       </a:xfrm>
                       <a:prstGeom prst="rect">
@@ -354,8 +354,8 @@
                     <wps:nvPr/>
                     <wps:spPr>
                       <a:xfrm>
-                        <a:off x="1297122" y="2272001"/>
-                        <a:ext cx="59302" cy="2470"/>
+                        <a:off x="1297122" y="2376749"/>
+                        <a:ext cx="59302" cy="2717"/>
                       </a:xfrm>
                       <a:prstGeom prst="rect">
                         <a:avLst/>
@@ -383,7 +383,7 @@
                     <wps:nvPr/>
                     <wps:spPr>
                       <a:xfrm>
-                        <a:off x="1356424" y="2274472"/>
+                        <a:off x="1356424" y="2379466"/>
                         <a:ext cx="59302" cy="0"/>
                       </a:xfrm>
                       <a:prstGeom prst="rect">
@@ -412,8 +412,8 @@
                     <wps:nvPr/>
                     <wps:spPr>
                       <a:xfrm>
-                        <a:off x="1415726" y="2269222"/>
-                        <a:ext cx="59302" cy="5249"/>
+                        <a:off x="1415726" y="2373692"/>
+                        <a:ext cx="59302" cy="5774"/>
                       </a:xfrm>
                       <a:prstGeom prst="rect">
                         <a:avLst/>
@@ -441,8 +441,8 @@
                     <wps:nvPr/>
                     <wps:spPr>
                       <a:xfrm>
-                        <a:off x="1475029" y="2265516"/>
-                        <a:ext cx="59302" cy="8955"/>
+                        <a:off x="1475029" y="2369615"/>
+                        <a:ext cx="59302" cy="9850"/>
                       </a:xfrm>
                       <a:prstGeom prst="rect">
                         <a:avLst/>
@@ -470,8 +470,8 @@
                     <wps:nvPr/>
                     <wps:spPr>
                       <a:xfrm>
-                        <a:off x="1534331" y="2257179"/>
-                        <a:ext cx="59302" cy="17293"/>
+                        <a:off x="1534331" y="2360444"/>
+                        <a:ext cx="59302" cy="19022"/>
                       </a:xfrm>
                       <a:prstGeom prst="rect">
                         <a:avLst/>
@@ -499,8 +499,8 @@
                     <wps:nvPr/>
                     <wps:spPr>
                       <a:xfrm>
-                        <a:off x="1593633" y="2257796"/>
-                        <a:ext cx="59302" cy="16675"/>
+                        <a:off x="1593633" y="2361123"/>
+                        <a:ext cx="59302" cy="18343"/>
                       </a:xfrm>
                       <a:prstGeom prst="rect">
                         <a:avLst/>
@@ -528,8 +528,8 @@
                     <wps:nvPr/>
                     <wps:spPr>
                       <a:xfrm>
-                        <a:off x="1652935" y="2240503"/>
-                        <a:ext cx="59302" cy="33968"/>
+                        <a:off x="1652935" y="2342101"/>
+                        <a:ext cx="59302" cy="37365"/>
                       </a:xfrm>
                       <a:prstGeom prst="rect">
                         <a:avLst/>
@@ -557,8 +557,8 @@
                     <wps:nvPr/>
                     <wps:spPr>
                       <a:xfrm>
-                        <a:off x="1712238" y="2175962"/>
-                        <a:ext cx="59302" cy="98509"/>
+                        <a:off x="1712238" y="2271106"/>
+                        <a:ext cx="59302" cy="108360"/>
                       </a:xfrm>
                       <a:prstGeom prst="rect">
                         <a:avLst/>
@@ -586,8 +586,8 @@
                     <wps:nvPr/>
                     <wps:spPr>
                       <a:xfrm>
-                        <a:off x="1771540" y="2209931"/>
-                        <a:ext cx="59302" cy="64540"/>
+                        <a:off x="1771540" y="2308472"/>
+                        <a:ext cx="59302" cy="70994"/>
                       </a:xfrm>
                       <a:prstGeom prst="rect">
                         <a:avLst/>
@@ -615,8 +615,8 @@
                     <wps:nvPr/>
                     <wps:spPr>
                       <a:xfrm>
-                        <a:off x="1830842" y="2083938"/>
-                        <a:ext cx="59302" cy="190534"/>
+                        <a:off x="1830842" y="2169879"/>
+                        <a:ext cx="59302" cy="209587"/>
                       </a:xfrm>
                       <a:prstGeom prst="rect">
                         <a:avLst/>
@@ -644,8 +644,8 @@
                     <wps:nvPr/>
                     <wps:spPr>
                       <a:xfrm>
-                        <a:off x="1890145" y="2066027"/>
-                        <a:ext cx="59302" cy="208444"/>
+                        <a:off x="1890145" y="2150177"/>
+                        <a:ext cx="59302" cy="229289"/>
                       </a:xfrm>
                       <a:prstGeom prst="rect">
                         <a:avLst/>
@@ -673,8 +673,8 @@
                     <wps:nvPr/>
                     <wps:spPr>
                       <a:xfrm>
-                        <a:off x="1949447" y="1854494"/>
-                        <a:ext cx="59302" cy="419977"/>
+                        <a:off x="1949447" y="1917491"/>
+                        <a:ext cx="59302" cy="461975"/>
                       </a:xfrm>
                       <a:prstGeom prst="rect">
                         <a:avLst/>
@@ -702,8 +702,8 @@
                     <wps:nvPr/>
                     <wps:spPr>
                       <a:xfrm>
-                        <a:off x="2008749" y="1768646"/>
-                        <a:ext cx="59302" cy="505826"/>
+                        <a:off x="2008749" y="1823057"/>
+                        <a:ext cx="59302" cy="556408"/>
                       </a:xfrm>
                       <a:prstGeom prst="rect">
                         <a:avLst/>
@@ -731,8 +731,8 @@
                     <wps:nvPr/>
                     <wps:spPr>
                       <a:xfrm>
-                        <a:off x="2068051" y="1718619"/>
-                        <a:ext cx="59302" cy="555852"/>
+                        <a:off x="2068051" y="1768028"/>
+                        <a:ext cx="59302" cy="611438"/>
                       </a:xfrm>
                       <a:prstGeom prst="rect">
                         <a:avLst/>
@@ -760,8 +760,8 @@
                     <wps:nvPr/>
                     <wps:spPr>
                       <a:xfrm>
-                        <a:off x="2127354" y="1407032"/>
-                        <a:ext cx="59302" cy="867439"/>
+                        <a:off x="2127354" y="1425283"/>
+                        <a:ext cx="59302" cy="954183"/>
                       </a:xfrm>
                       <a:prstGeom prst="rect">
                         <a:avLst/>
@@ -789,8 +789,8 @@
                     <wps:nvPr/>
                     <wps:spPr>
                       <a:xfrm>
-                        <a:off x="2186656" y="1376769"/>
-                        <a:ext cx="59302" cy="897702"/>
+                        <a:off x="2186656" y="1391994"/>
+                        <a:ext cx="59302" cy="987472"/>
                       </a:xfrm>
                       <a:prstGeom prst="rect">
                         <a:avLst/>
@@ -818,8 +818,8 @@
                     <wps:nvPr/>
                     <wps:spPr>
                       <a:xfrm>
-                        <a:off x="2245958" y="1076300"/>
-                        <a:ext cx="59302" cy="1198171"/>
+                        <a:off x="2245958" y="1061477"/>
+                        <a:ext cx="59302" cy="1317989"/>
                       </a:xfrm>
                       <a:prstGeom prst="rect">
                         <a:avLst/>
@@ -847,8 +847,8 @@
                     <wps:nvPr/>
                     <wps:spPr>
                       <a:xfrm>
-                        <a:off x="2305261" y="813505"/>
-                        <a:ext cx="59302" cy="1460966"/>
+                        <a:off x="2305261" y="772403"/>
+                        <a:ext cx="59302" cy="1607063"/>
                       </a:xfrm>
                       <a:prstGeom prst="rect">
                         <a:avLst/>
@@ -876,8 +876,8 @@
                     <wps:nvPr/>
                     <wps:spPr>
                       <a:xfrm>
-                        <a:off x="2364563" y="554416"/>
-                        <a:ext cx="59302" cy="1720056"/>
+                        <a:off x="2364563" y="487405"/>
+                        <a:ext cx="59302" cy="1892061"/>
                       </a:xfrm>
                       <a:prstGeom prst="rect">
                         <a:avLst/>
@@ -905,8 +905,8 @@
                     <wps:nvPr/>
                     <wps:spPr>
                       <a:xfrm>
-                        <a:off x="2423865" y="677939"/>
-                        <a:ext cx="59302" cy="1596533"/>
+                        <a:off x="2423865" y="623280"/>
+                        <a:ext cx="59302" cy="1756186"/>
                       </a:xfrm>
                       <a:prstGeom prst="rect">
                         <a:avLst/>
@@ -934,8 +934,8 @@
                     <wps:nvPr/>
                     <wps:spPr>
                       <a:xfrm>
-                        <a:off x="2483168" y="349677"/>
-                        <a:ext cx="59302" cy="1924795"/>
+                        <a:off x="2483168" y="262192"/>
+                        <a:ext cx="59302" cy="2117274"/>
                       </a:xfrm>
                       <a:prstGeom prst="rect">
                         <a:avLst/>
@@ -963,8 +963,8 @@
                     <wps:nvPr/>
                     <wps:spPr>
                       <a:xfrm>
-                        <a:off x="2542470" y="306444"/>
-                        <a:ext cx="59302" cy="1968028"/>
+                        <a:off x="2542470" y="214635"/>
+                        <a:ext cx="59302" cy="2164831"/>
                       </a:xfrm>
                       <a:prstGeom prst="rect">
                         <a:avLst/>
@@ -992,8 +992,8 @@
                     <wps:nvPr/>
                     <wps:spPr>
                       <a:xfrm>
-                        <a:off x="2601772" y="174583"/>
-                        <a:ext cx="59302" cy="2099888"/>
+                        <a:off x="2601772" y="69589"/>
+                        <a:ext cx="59302" cy="2309877"/>
                       </a:xfrm>
                       <a:prstGeom prst="rect">
                         <a:avLst/>
@@ -1021,8 +1021,8 @@
                     <wps:nvPr/>
                     <wps:spPr>
                       <a:xfrm>
-                        <a:off x="2661074" y="400630"/>
-                        <a:ext cx="59302" cy="1873841"/>
+                        <a:off x="2661074" y="318240"/>
+                        <a:ext cx="59302" cy="2061226"/>
                       </a:xfrm>
                       <a:prstGeom prst="rect">
                         <a:avLst/>
@@ -1050,8 +1050,8 @@
                     <wps:nvPr/>
                     <wps:spPr>
                       <a:xfrm>
-                        <a:off x="2720377" y="480302"/>
-                        <a:ext cx="59302" cy="1794169"/>
+                        <a:off x="2720377" y="405880"/>
+                        <a:ext cx="59302" cy="1973586"/>
                       </a:xfrm>
                       <a:prstGeom prst="rect">
                         <a:avLst/>
@@ -1079,8 +1079,8 @@
                     <wps:nvPr/>
                     <wps:spPr>
                       <a:xfrm>
-                        <a:off x="2779679" y="531564"/>
-                        <a:ext cx="59302" cy="1742907"/>
+                        <a:off x="2779679" y="462268"/>
+                        <a:ext cx="59302" cy="1917198"/>
                       </a:xfrm>
                       <a:prstGeom prst="rect">
                         <a:avLst/>
@@ -1108,8 +1108,8 @@
                     <wps:nvPr/>
                     <wps:spPr>
                       <a:xfrm>
-                        <a:off x="2838981" y="706040"/>
-                        <a:ext cx="59302" cy="1568431"/>
+                        <a:off x="2838981" y="654191"/>
+                        <a:ext cx="59302" cy="1725274"/>
                       </a:xfrm>
                       <a:prstGeom prst="rect">
                         <a:avLst/>
@@ -1137,8 +1137,8 @@
                     <wps:nvPr/>
                     <wps:spPr>
                       <a:xfrm>
-                        <a:off x="2898284" y="966365"/>
-                        <a:ext cx="59302" cy="1308107"/>
+                        <a:off x="2898284" y="940548"/>
+                        <a:ext cx="59302" cy="1438917"/>
                       </a:xfrm>
                       <a:prstGeom prst="rect">
                         <a:avLst/>
@@ -1166,8 +1166,8 @@
                     <wps:nvPr/>
                     <wps:spPr>
                       <a:xfrm>
-                        <a:off x="2957586" y="1135900"/>
-                        <a:ext cx="59302" cy="1138572"/>
+                        <a:off x="2957586" y="1127037"/>
+                        <a:ext cx="59302" cy="1252429"/>
                       </a:xfrm>
                       <a:prstGeom prst="rect">
                         <a:avLst/>
@@ -1195,8 +1195,8 @@
                     <wps:nvPr/>
                     <wps:spPr>
                       <a:xfrm>
-                        <a:off x="3016888" y="1411973"/>
-                        <a:ext cx="59302" cy="862498"/>
+                        <a:off x="3016888" y="1430718"/>
+                        <a:ext cx="59302" cy="948748"/>
                       </a:xfrm>
                       <a:prstGeom prst="rect">
                         <a:avLst/>
@@ -1224,8 +1224,8 @@
                     <wps:nvPr/>
                     <wps:spPr>
                       <a:xfrm>
-                        <a:off x="3076190" y="1548157"/>
-                        <a:ext cx="59302" cy="726314"/>
+                        <a:off x="3076190" y="1580520"/>
+                        <a:ext cx="59302" cy="798945"/>
                       </a:xfrm>
                       <a:prstGeom prst="rect">
                         <a:avLst/>
@@ -1253,8 +1253,8 @@
                     <wps:nvPr/>
                     <wps:spPr>
                       <a:xfrm>
-                        <a:off x="3135493" y="1766175"/>
-                        <a:ext cx="59302" cy="508296"/>
+                        <a:off x="3135493" y="1820340"/>
+                        <a:ext cx="59302" cy="559126"/>
                       </a:xfrm>
                       <a:prstGeom prst="rect">
                         <a:avLst/>
@@ -1282,8 +1282,8 @@
                     <wps:nvPr/>
                     <wps:spPr>
                       <a:xfrm>
-                        <a:off x="3194795" y="1916256"/>
-                        <a:ext cx="59302" cy="358216"/>
+                        <a:off x="3194795" y="1985428"/>
+                        <a:ext cx="59302" cy="394037"/>
                       </a:xfrm>
                       <a:prstGeom prst="rect">
                         <a:avLst/>
@@ -1311,8 +1311,8 @@
                     <wps:nvPr/>
                     <wps:spPr>
                       <a:xfrm>
-                        <a:off x="3254097" y="2009824"/>
-                        <a:ext cx="59302" cy="264647"/>
+                        <a:off x="3254097" y="2088354"/>
+                        <a:ext cx="59302" cy="291112"/>
                       </a:xfrm>
                       <a:prstGeom prst="rect">
                         <a:avLst/>
@@ -1340,8 +1340,8 @@
                     <wps:nvPr/>
                     <wps:spPr>
                       <a:xfrm>
-                        <a:off x="3313400" y="2103701"/>
-                        <a:ext cx="59302" cy="170770"/>
+                        <a:off x="3313400" y="2191619"/>
+                        <a:ext cx="59302" cy="187847"/>
                       </a:xfrm>
                       <a:prstGeom prst="rect">
                         <a:avLst/>
@@ -1369,8 +1369,8 @@
                     <wps:nvPr/>
                     <wps:spPr>
                       <a:xfrm>
-                        <a:off x="3372702" y="2152802"/>
-                        <a:ext cx="59302" cy="121670"/>
+                        <a:off x="3372702" y="2245629"/>
+                        <a:ext cx="59302" cy="133837"/>
                       </a:xfrm>
                       <a:prstGeom prst="rect">
                         <a:avLst/>
@@ -1398,8 +1398,8 @@
                     <wps:nvPr/>
                     <wps:spPr>
                       <a:xfrm>
-                        <a:off x="3432004" y="2197270"/>
-                        <a:ext cx="59302" cy="77201"/>
+                        <a:off x="3432004" y="2294544"/>
+                        <a:ext cx="59302" cy="84921"/>
                       </a:xfrm>
                       <a:prstGeom prst="rect">
                         <a:avLst/>
@@ -1427,8 +1427,8 @@
                     <wps:nvPr/>
                     <wps:spPr>
                       <a:xfrm>
-                        <a:off x="3491306" y="2229077"/>
-                        <a:ext cx="59302" cy="45394"/>
+                        <a:off x="3491306" y="2329532"/>
+                        <a:ext cx="59302" cy="49934"/>
                       </a:xfrm>
                       <a:prstGeom prst="rect">
                         <a:avLst/>
@@ -1456,8 +1456,8 @@
                     <wps:nvPr/>
                     <wps:spPr>
                       <a:xfrm>
-                        <a:off x="3550609" y="2242047"/>
-                        <a:ext cx="59302" cy="32424"/>
+                        <a:off x="3550609" y="2343799"/>
+                        <a:ext cx="59302" cy="35667"/>
                       </a:xfrm>
                       <a:prstGeom prst="rect">
                         <a:avLst/>
@@ -1485,8 +1485,8 @@
                     <wps:nvPr/>
                     <wps:spPr>
                       <a:xfrm>
-                        <a:off x="3609911" y="2255017"/>
-                        <a:ext cx="59302" cy="19454"/>
+                        <a:off x="3609911" y="2358066"/>
+                        <a:ext cx="59302" cy="21400"/>
                       </a:xfrm>
                       <a:prstGeom prst="rect">
                         <a:avLst/>
@@ -1514,8 +1514,8 @@
                     <wps:nvPr/>
                     <wps:spPr>
                       <a:xfrm>
-                        <a:off x="3669213" y="2260884"/>
-                        <a:ext cx="59302" cy="13587"/>
+                        <a:off x="3669213" y="2364520"/>
+                        <a:ext cx="59302" cy="14946"/>
                       </a:xfrm>
                       <a:prstGeom prst="rect">
                         <a:avLst/>
@@ -1543,8 +1543,8 @@
                     <wps:nvPr/>
                     <wps:spPr>
                       <a:xfrm>
-                        <a:off x="3728516" y="2264899"/>
-                        <a:ext cx="59302" cy="9573"/>
+                        <a:off x="3728516" y="2368936"/>
+                        <a:ext cx="59302" cy="10530"/>
                       </a:xfrm>
                       <a:prstGeom prst="rect">
                         <a:avLst/>
@@ -1572,8 +1572,8 @@
                     <wps:nvPr/>
                     <wps:spPr>
                       <a:xfrm>
-                        <a:off x="3787818" y="2269840"/>
-                        <a:ext cx="59302" cy="4632"/>
+                        <a:off x="3787818" y="2374371"/>
+                        <a:ext cx="59302" cy="5095"/>
                       </a:xfrm>
                       <a:prstGeom prst="rect">
                         <a:avLst/>
@@ -1601,8 +1601,8 @@
                     <wps:nvPr/>
                     <wps:spPr>
                       <a:xfrm>
-                        <a:off x="3847120" y="2272310"/>
-                        <a:ext cx="59302" cy="2161"/>
+                        <a:off x="3847120" y="2377088"/>
+                        <a:ext cx="59302" cy="2377"/>
                       </a:xfrm>
                       <a:prstGeom prst="rect">
                         <a:avLst/>
@@ -1630,8 +1630,8 @@
                     <wps:nvPr/>
                     <wps:spPr>
                       <a:xfrm>
-                        <a:off x="3906422" y="2271693"/>
-                        <a:ext cx="59302" cy="2779"/>
+                        <a:off x="3906422" y="2376409"/>
+                        <a:ext cx="59302" cy="3057"/>
                       </a:xfrm>
                       <a:prstGeom prst="rect">
                         <a:avLst/>
@@ -1659,8 +1659,8 @@
                     <wps:nvPr/>
                     <wps:spPr>
                       <a:xfrm>
-                        <a:off x="3965725" y="2272619"/>
-                        <a:ext cx="59302" cy="1852"/>
+                        <a:off x="3965725" y="2377428"/>
+                        <a:ext cx="59302" cy="2038"/>
                       </a:xfrm>
                       <a:prstGeom prst="rect">
                         <a:avLst/>
@@ -1688,8 +1688,8 @@
                     <wps:nvPr/>
                     <wps:spPr>
                       <a:xfrm>
-                        <a:off x="4025027" y="2273854"/>
-                        <a:ext cx="59302" cy="617"/>
+                        <a:off x="4025027" y="2378787"/>
+                        <a:ext cx="59302" cy="679"/>
                       </a:xfrm>
                       <a:prstGeom prst="rect">
                         <a:avLst/>
@@ -1717,7 +1717,7 @@
                     <wps:nvPr/>
                     <wps:spPr>
                       <a:xfrm>
-                        <a:off x="4084329" y="2274472"/>
+                        <a:off x="4084329" y="2379466"/>
                         <a:ext cx="59302" cy="0"/>
                       </a:xfrm>
                       <a:prstGeom prst="rect">
@@ -1746,8 +1746,8 @@
                     <wps:nvPr/>
                     <wps:spPr>
                       <a:xfrm>
-                        <a:off x="4143632" y="2274163"/>
-                        <a:ext cx="59302" cy="308"/>
+                        <a:off x="4143632" y="2379127"/>
+                        <a:ext cx="59302" cy="339"/>
                       </a:xfrm>
                       <a:prstGeom prst="rect">
                         <a:avLst/>
@@ -1775,7 +1775,7 @@
                     <wps:nvPr/>
                     <wps:spPr>
                       <a:xfrm>
-                        <a:off x="4202934" y="2274472"/>
+                        <a:off x="4202934" y="2379466"/>
                         <a:ext cx="59302" cy="0"/>
                       </a:xfrm>
                       <a:prstGeom prst="rect">
@@ -1804,8 +1804,8 @@
                     <wps:nvPr/>
                     <wps:spPr>
                       <a:xfrm>
-                        <a:off x="4262236" y="2274163"/>
-                        <a:ext cx="59302" cy="308"/>
+                        <a:off x="4262236" y="2379127"/>
+                        <a:ext cx="59302" cy="339"/>
                       </a:xfrm>
                       <a:prstGeom prst="rect">
                         <a:avLst/>
@@ -1833,315 +1833,315 @@
                     <wps:nvPr/>
                     <wps:spPr>
                       <a:xfrm>
-                        <a:off x="733750" y="276839"/>
-                        <a:ext cx="3576802" cy="1997632"/>
+                        <a:off x="733750" y="182070"/>
+                        <a:ext cx="3576802" cy="2197396"/>
                       </a:xfrm>
                       <a:custGeom>
                         <a:avLst/>
                         <a:pathLst>
-                          <a:path h="1997632" w="3576802">
+                          <a:path h="2197396" w="3576802">
                             <a:moveTo>
-                              <a:pt x="0" y="1997632"/>
+                              <a:pt x="0" y="2197396"/>
                             </a:moveTo>
                             <a:lnTo>
-                              <a:pt x="35768" y="1997632"/>
-                            </a:lnTo>
-                            <a:lnTo>
-                              <a:pt x="71536" y="1997632"/>
-                            </a:lnTo>
-                            <a:lnTo>
-                              <a:pt x="107304" y="1997631"/>
-                            </a:lnTo>
-                            <a:lnTo>
-                              <a:pt x="143072" y="1997629"/>
-                            </a:lnTo>
-                            <a:lnTo>
-                              <a:pt x="178840" y="1997627"/>
-                            </a:lnTo>
-                            <a:lnTo>
-                              <a:pt x="214608" y="1997623"/>
-                            </a:lnTo>
-                            <a:lnTo>
-                              <a:pt x="250376" y="1997616"/>
-                            </a:lnTo>
-                            <a:lnTo>
-                              <a:pt x="286144" y="1997604"/>
-                            </a:lnTo>
-                            <a:lnTo>
-                              <a:pt x="321912" y="1997586"/>
-                            </a:lnTo>
-                            <a:lnTo>
-                              <a:pt x="357680" y="1997556"/>
-                            </a:lnTo>
-                            <a:lnTo>
-                              <a:pt x="393448" y="1997510"/>
-                            </a:lnTo>
-                            <a:lnTo>
-                              <a:pt x="429216" y="1997438"/>
-                            </a:lnTo>
-                            <a:lnTo>
-                              <a:pt x="464984" y="1997328"/>
-                            </a:lnTo>
-                            <a:lnTo>
-                              <a:pt x="500752" y="1997160"/>
-                            </a:lnTo>
-                            <a:lnTo>
-                              <a:pt x="536520" y="1996907"/>
-                            </a:lnTo>
-                            <a:lnTo>
-                              <a:pt x="572288" y="1996532"/>
-                            </a:lnTo>
-                            <a:lnTo>
-                              <a:pt x="608056" y="1995982"/>
-                            </a:lnTo>
-                            <a:lnTo>
-                              <a:pt x="643824" y="1995184"/>
-                            </a:lnTo>
-                            <a:lnTo>
-                              <a:pt x="679592" y="1994043"/>
-                            </a:lnTo>
-                            <a:lnTo>
-                              <a:pt x="715360" y="1992428"/>
-                            </a:lnTo>
-                            <a:lnTo>
-                              <a:pt x="751128" y="1990170"/>
-                            </a:lnTo>
-                            <a:lnTo>
-                              <a:pt x="786896" y="1987053"/>
-                            </a:lnTo>
-                            <a:lnTo>
-                              <a:pt x="822664" y="1982803"/>
-                            </a:lnTo>
-                            <a:lnTo>
-                              <a:pt x="858432" y="1977076"/>
-                            </a:lnTo>
-                            <a:lnTo>
-                              <a:pt x="894200" y="1969458"/>
-                            </a:lnTo>
-                            <a:lnTo>
-                              <a:pt x="929968" y="1959447"/>
-                            </a:lnTo>
-                            <a:lnTo>
-                              <a:pt x="965736" y="1946459"/>
-                            </a:lnTo>
-                            <a:lnTo>
-                              <a:pt x="1001504" y="1929820"/>
-                            </a:lnTo>
-                            <a:lnTo>
-                              <a:pt x="1037272" y="1908775"/>
-                            </a:lnTo>
-                            <a:lnTo>
-                              <a:pt x="1073040" y="1882502"/>
-                            </a:lnTo>
-                            <a:lnTo>
-                              <a:pt x="1108808" y="1850130"/>
-                            </a:lnTo>
-                            <a:lnTo>
-                              <a:pt x="1144576" y="1810768"/>
-                            </a:lnTo>
-                            <a:lnTo>
-                              <a:pt x="1180344" y="1763549"/>
-                            </a:lnTo>
-                            <a:lnTo>
-                              <a:pt x="1216112" y="1707678"/>
-                            </a:lnTo>
-                            <a:lnTo>
-                              <a:pt x="1251880" y="1642490"/>
-                            </a:lnTo>
-                            <a:lnTo>
-                              <a:pt x="1287648" y="1567509"/>
-                            </a:lnTo>
-                            <a:lnTo>
-                              <a:pt x="1323416" y="1482524"/>
-                            </a:lnTo>
-                            <a:lnTo>
-                              <a:pt x="1359184" y="1387647"/>
-                            </a:lnTo>
-                            <a:lnTo>
-                              <a:pt x="1394952" y="1283373"/>
-                            </a:lnTo>
-                            <a:lnTo>
-                              <a:pt x="1430720" y="1170626"/>
-                            </a:lnTo>
-                            <a:lnTo>
-                              <a:pt x="1466488" y="1050792"/>
-                            </a:lnTo>
-                            <a:lnTo>
-                              <a:pt x="1502256" y="925717"/>
-                            </a:lnTo>
-                            <a:lnTo>
-                              <a:pt x="1538024" y="797691"/>
-                            </a:lnTo>
-                            <a:lnTo>
-                              <a:pt x="1573792" y="669397"/>
-                            </a:lnTo>
-                            <a:lnTo>
-                              <a:pt x="1609561" y="543829"/>
-                            </a:lnTo>
-                            <a:lnTo>
-                              <a:pt x="1645329" y="424185"/>
-                            </a:lnTo>
-                            <a:lnTo>
-                              <a:pt x="1681097" y="313740"/>
-                            </a:lnTo>
-                            <a:lnTo>
-                              <a:pt x="1716865" y="215697"/>
-                            </a:lnTo>
-                            <a:lnTo>
-                              <a:pt x="1752633" y="133034"/>
-                            </a:lnTo>
-                            <a:lnTo>
-                              <a:pt x="1788401" y="68356"/>
-                            </a:lnTo>
-                            <a:lnTo>
-                              <a:pt x="1824169" y="23759"/>
-                            </a:lnTo>
-                            <a:lnTo>
-                              <a:pt x="1859937" y="717"/>
+                              <a:pt x="35768" y="2197395"/>
+                            </a:lnTo>
+                            <a:lnTo>
+                              <a:pt x="71536" y="2197395"/>
+                            </a:lnTo>
+                            <a:lnTo>
+                              <a:pt x="107304" y="2197394"/>
+                            </a:lnTo>
+                            <a:lnTo>
+                              <a:pt x="143072" y="2197392"/>
+                            </a:lnTo>
+                            <a:lnTo>
+                              <a:pt x="178840" y="2197389"/>
+                            </a:lnTo>
+                            <a:lnTo>
+                              <a:pt x="214608" y="2197385"/>
+                            </a:lnTo>
+                            <a:lnTo>
+                              <a:pt x="250376" y="2197377"/>
+                            </a:lnTo>
+                            <a:lnTo>
+                              <a:pt x="286144" y="2197365"/>
+                            </a:lnTo>
+                            <a:lnTo>
+                              <a:pt x="321912" y="2197344"/>
+                            </a:lnTo>
+                            <a:lnTo>
+                              <a:pt x="357680" y="2197312"/>
+                            </a:lnTo>
+                            <a:lnTo>
+                              <a:pt x="393448" y="2197261"/>
+                            </a:lnTo>
+                            <a:lnTo>
+                              <a:pt x="429216" y="2197182"/>
+                            </a:lnTo>
+                            <a:lnTo>
+                              <a:pt x="464984" y="2197060"/>
+                            </a:lnTo>
+                            <a:lnTo>
+                              <a:pt x="500752" y="2196876"/>
+                            </a:lnTo>
+                            <a:lnTo>
+                              <a:pt x="536520" y="2196598"/>
+                            </a:lnTo>
+                            <a:lnTo>
+                              <a:pt x="572288" y="2196185"/>
+                            </a:lnTo>
+                            <a:lnTo>
+                              <a:pt x="608056" y="2195580"/>
+                            </a:lnTo>
+                            <a:lnTo>
+                              <a:pt x="643824" y="2194703"/>
+                            </a:lnTo>
+                            <a:lnTo>
+                              <a:pt x="679592" y="2193447"/>
+                            </a:lnTo>
+                            <a:lnTo>
+                              <a:pt x="715360" y="2191670"/>
+                            </a:lnTo>
+                            <a:lnTo>
+                              <a:pt x="751128" y="2189187"/>
+                            </a:lnTo>
+                            <a:lnTo>
+                              <a:pt x="786896" y="2185759"/>
+                            </a:lnTo>
+                            <a:lnTo>
+                              <a:pt x="822664" y="2181083"/>
+                            </a:lnTo>
+                            <a:lnTo>
+                              <a:pt x="858432" y="2174784"/>
+                            </a:lnTo>
+                            <a:lnTo>
+                              <a:pt x="894200" y="2166403"/>
+                            </a:lnTo>
+                            <a:lnTo>
+                              <a:pt x="929968" y="2155392"/>
+                            </a:lnTo>
+                            <a:lnTo>
+                              <a:pt x="965736" y="2141105"/>
+                            </a:lnTo>
+                            <a:lnTo>
+                              <a:pt x="1001504" y="2122802"/>
+                            </a:lnTo>
+                            <a:lnTo>
+                              <a:pt x="1037272" y="2099653"/>
+                            </a:lnTo>
+                            <a:lnTo>
+                              <a:pt x="1073040" y="2070753"/>
+                            </a:lnTo>
+                            <a:lnTo>
+                              <a:pt x="1108808" y="2035143"/>
+                            </a:lnTo>
+                            <a:lnTo>
+                              <a:pt x="1144576" y="1991844"/>
+                            </a:lnTo>
+                            <a:lnTo>
+                              <a:pt x="1180344" y="1939904"/>
+                            </a:lnTo>
+                            <a:lnTo>
+                              <a:pt x="1216112" y="1878446"/>
+                            </a:lnTo>
+                            <a:lnTo>
+                              <a:pt x="1251880" y="1806739"/>
+                            </a:lnTo>
+                            <a:lnTo>
+                              <a:pt x="1287648" y="1724260"/>
+                            </a:lnTo>
+                            <a:lnTo>
+                              <a:pt x="1323416" y="1630777"/>
+                            </a:lnTo>
+                            <a:lnTo>
+                              <a:pt x="1359184" y="1526412"/>
+                            </a:lnTo>
+                            <a:lnTo>
+                              <a:pt x="1394952" y="1411710"/>
+                            </a:lnTo>
+                            <a:lnTo>
+                              <a:pt x="1430720" y="1287689"/>
+                            </a:lnTo>
+                            <a:lnTo>
+                              <a:pt x="1466488" y="1155871"/>
+                            </a:lnTo>
+                            <a:lnTo>
+                              <a:pt x="1502256" y="1018289"/>
+                            </a:lnTo>
+                            <a:lnTo>
+                              <a:pt x="1538024" y="877460"/>
+                            </a:lnTo>
+                            <a:lnTo>
+                              <a:pt x="1573792" y="736337"/>
+                            </a:lnTo>
+                            <a:lnTo>
+                              <a:pt x="1609561" y="598212"/>
+                            </a:lnTo>
+                            <a:lnTo>
+                              <a:pt x="1645329" y="466604"/>
+                            </a:lnTo>
+                            <a:lnTo>
+                              <a:pt x="1681097" y="345114"/>
+                            </a:lnTo>
+                            <a:lnTo>
+                              <a:pt x="1716865" y="237267"/>
+                            </a:lnTo>
+                            <a:lnTo>
+                              <a:pt x="1752633" y="146337"/>
+                            </a:lnTo>
+                            <a:lnTo>
+                              <a:pt x="1788401" y="75192"/>
+                            </a:lnTo>
+                            <a:lnTo>
+                              <a:pt x="1824169" y="26135"/>
+                            </a:lnTo>
+                            <a:lnTo>
+                              <a:pt x="1859937" y="789"/>
                             </a:lnTo>
                             <a:lnTo>
                               <a:pt x="1895705" y="0"/>
                             </a:lnTo>
                             <a:lnTo>
-                              <a:pt x="1931473" y="21630"/>
-                            </a:lnTo>
-                            <a:lnTo>
-                              <a:pt x="1967241" y="64886"/>
-                            </a:lnTo>
-                            <a:lnTo>
-                              <a:pt x="2003009" y="128337"/>
-                            </a:lnTo>
-                            <a:lnTo>
-                              <a:pt x="2038777" y="209924"/>
-                            </a:lnTo>
-                            <a:lnTo>
-                              <a:pt x="2074545" y="307071"/>
-                            </a:lnTo>
-                            <a:lnTo>
-                              <a:pt x="2110313" y="416817"/>
-                            </a:lnTo>
-                            <a:lnTo>
-                              <a:pt x="2146081" y="535971"/>
-                            </a:lnTo>
-                            <a:lnTo>
-                              <a:pt x="2181849" y="661258"/>
-                            </a:lnTo>
-                            <a:lnTo>
-                              <a:pt x="2217617" y="789470"/>
-                            </a:lnTo>
-                            <a:lnTo>
-                              <a:pt x="2253385" y="917597"/>
-                            </a:lnTo>
-                            <a:lnTo>
-                              <a:pt x="2289153" y="1042933"/>
-                            </a:lnTo>
-                            <a:lnTo>
-                              <a:pt x="2324921" y="1163163"/>
-                            </a:lnTo>
-                            <a:lnTo>
-                              <a:pt x="2360689" y="1276408"/>
-                            </a:lnTo>
-                            <a:lnTo>
-                              <a:pt x="2396457" y="1381256"/>
-                            </a:lnTo>
-                            <a:lnTo>
-                              <a:pt x="2432225" y="1476754"/>
-                            </a:lnTo>
-                            <a:lnTo>
-                              <a:pt x="2467993" y="1562378"/>
-                            </a:lnTo>
-                            <a:lnTo>
-                              <a:pt x="2503761" y="1637994"/>
-                            </a:lnTo>
-                            <a:lnTo>
-                              <a:pt x="2539529" y="1703797"/>
-                            </a:lnTo>
-                            <a:lnTo>
-                              <a:pt x="2575297" y="1760245"/>
-                            </a:lnTo>
-                            <a:lnTo>
-                              <a:pt x="2611065" y="1807994"/>
-                            </a:lnTo>
-                            <a:lnTo>
-                              <a:pt x="2646833" y="1847833"/>
-                            </a:lnTo>
-                            <a:lnTo>
-                              <a:pt x="2682601" y="1880625"/>
-                            </a:lnTo>
-                            <a:lnTo>
-                              <a:pt x="2718369" y="1907262"/>
-                            </a:lnTo>
-                            <a:lnTo>
-                              <a:pt x="2754137" y="1928615"/>
-                            </a:lnTo>
-                            <a:lnTo>
-                              <a:pt x="2789905" y="1945512"/>
-                            </a:lnTo>
-                            <a:lnTo>
-                              <a:pt x="2825673" y="1958713"/>
-                            </a:lnTo>
-                            <a:lnTo>
-                              <a:pt x="2861441" y="1968895"/>
-                            </a:lnTo>
-                            <a:lnTo>
-                              <a:pt x="2897209" y="1976651"/>
-                            </a:lnTo>
-                            <a:lnTo>
-                              <a:pt x="2932977" y="1982485"/>
-                            </a:lnTo>
-                            <a:lnTo>
-                              <a:pt x="2968745" y="1986819"/>
-                            </a:lnTo>
-                            <a:lnTo>
-                              <a:pt x="3004513" y="1989999"/>
-                            </a:lnTo>
-                            <a:lnTo>
-                              <a:pt x="3040281" y="1992305"/>
-                            </a:lnTo>
-                            <a:lnTo>
-                              <a:pt x="3076049" y="1993955"/>
-                            </a:lnTo>
-                            <a:lnTo>
-                              <a:pt x="3111817" y="1995123"/>
-                            </a:lnTo>
-                            <a:lnTo>
-                              <a:pt x="3147585" y="1995939"/>
-                            </a:lnTo>
-                            <a:lnTo>
-                              <a:pt x="3183353" y="1996503"/>
-                            </a:lnTo>
-                            <a:lnTo>
-                              <a:pt x="3219122" y="1996887"/>
-                            </a:lnTo>
-                            <a:lnTo>
-                              <a:pt x="3254890" y="1997146"/>
-                            </a:lnTo>
-                            <a:lnTo>
-                              <a:pt x="3290658" y="1997319"/>
-                            </a:lnTo>
-                            <a:lnTo>
-                              <a:pt x="3326426" y="1997433"/>
-                            </a:lnTo>
-                            <a:lnTo>
-                              <a:pt x="3362194" y="1997506"/>
-                            </a:lnTo>
-                            <a:lnTo>
-                              <a:pt x="3397962" y="1997554"/>
-                            </a:lnTo>
-                            <a:lnTo>
-                              <a:pt x="3433730" y="1997584"/>
-                            </a:lnTo>
-                            <a:lnTo>
-                              <a:pt x="3469498" y="1997603"/>
-                            </a:lnTo>
-                            <a:lnTo>
-                              <a:pt x="3505266" y="1997615"/>
-                            </a:lnTo>
-                            <a:lnTo>
-                              <a:pt x="3541034" y="1997622"/>
-                            </a:lnTo>
-                            <a:lnTo>
-                              <a:pt x="3576802" y="1997627"/>
+                              <a:pt x="1931473" y="23793"/>
+                            </a:lnTo>
+                            <a:lnTo>
+                              <a:pt x="1967241" y="71375"/>
+                            </a:lnTo>
+                            <a:lnTo>
+                              <a:pt x="2003009" y="141171"/>
+                            </a:lnTo>
+                            <a:lnTo>
+                              <a:pt x="2038777" y="230917"/>
+                            </a:lnTo>
+                            <a:lnTo>
+                              <a:pt x="2074545" y="337778"/>
+                            </a:lnTo>
+                            <a:lnTo>
+                              <a:pt x="2110313" y="458499"/>
+                            </a:lnTo>
+                            <a:lnTo>
+                              <a:pt x="2146081" y="589568"/>
+                            </a:lnTo>
+                            <a:lnTo>
+                              <a:pt x="2181849" y="727383"/>
+                            </a:lnTo>
+                            <a:lnTo>
+                              <a:pt x="2217617" y="868417"/>
+                            </a:lnTo>
+                            <a:lnTo>
+                              <a:pt x="2253385" y="1009356"/>
+                            </a:lnTo>
+                            <a:lnTo>
+                              <a:pt x="2289153" y="1147227"/>
+                            </a:lnTo>
+                            <a:lnTo>
+                              <a:pt x="2324921" y="1279479"/>
+                            </a:lnTo>
+                            <a:lnTo>
+                              <a:pt x="2360689" y="1404049"/>
+                            </a:lnTo>
+                            <a:lnTo>
+                              <a:pt x="2396457" y="1519382"/>
+                            </a:lnTo>
+                            <a:lnTo>
+                              <a:pt x="2432225" y="1624429"/>
+                            </a:lnTo>
+                            <a:lnTo>
+                              <a:pt x="2467993" y="1718616"/>
+                            </a:lnTo>
+                            <a:lnTo>
+                              <a:pt x="2503761" y="1801794"/>
+                            </a:lnTo>
+                            <a:lnTo>
+                              <a:pt x="2539529" y="1874177"/>
+                            </a:lnTo>
+                            <a:lnTo>
+                              <a:pt x="2575297" y="1936270"/>
+                            </a:lnTo>
+                            <a:lnTo>
+                              <a:pt x="2611065" y="1988793"/>
+                            </a:lnTo>
+                            <a:lnTo>
+                              <a:pt x="2646833" y="2032616"/>
+                            </a:lnTo>
+                            <a:lnTo>
+                              <a:pt x="2682601" y="2068688"/>
+                            </a:lnTo>
+                            <a:lnTo>
+                              <a:pt x="2718369" y="2097988"/>
+                            </a:lnTo>
+                            <a:lnTo>
+                              <a:pt x="2754137" y="2121476"/>
+                            </a:lnTo>
+                            <a:lnTo>
+                              <a:pt x="2789905" y="2140063"/>
+                            </a:lnTo>
+                            <a:lnTo>
+                              <a:pt x="2825673" y="2154584"/>
+                            </a:lnTo>
+                            <a:lnTo>
+                              <a:pt x="2861441" y="2165785"/>
+                            </a:lnTo>
+                            <a:lnTo>
+                              <a:pt x="2897209" y="2174316"/>
+                            </a:lnTo>
+                            <a:lnTo>
+                              <a:pt x="2932977" y="2180733"/>
+                            </a:lnTo>
+                            <a:lnTo>
+                              <a:pt x="2968745" y="2185501"/>
+                            </a:lnTo>
+                            <a:lnTo>
+                              <a:pt x="3004513" y="2188999"/>
+                            </a:lnTo>
+                            <a:lnTo>
+                              <a:pt x="3040281" y="2191535"/>
+                            </a:lnTo>
+                            <a:lnTo>
+                              <a:pt x="3076049" y="2193351"/>
+                            </a:lnTo>
+                            <a:lnTo>
+                              <a:pt x="3111817" y="2194635"/>
+                            </a:lnTo>
+                            <a:lnTo>
+                              <a:pt x="3147585" y="2195533"/>
+                            </a:lnTo>
+                            <a:lnTo>
+                              <a:pt x="3183353" y="2196153"/>
+                            </a:lnTo>
+                            <a:lnTo>
+                              <a:pt x="3219122" y="2196576"/>
+                            </a:lnTo>
+                            <a:lnTo>
+                              <a:pt x="3254890" y="2196861"/>
+                            </a:lnTo>
+                            <a:lnTo>
+                              <a:pt x="3290658" y="2197051"/>
+                            </a:lnTo>
+                            <a:lnTo>
+                              <a:pt x="3326426" y="2197176"/>
+                            </a:lnTo>
+                            <a:lnTo>
+                              <a:pt x="3362194" y="2197257"/>
+                            </a:lnTo>
+                            <a:lnTo>
+                              <a:pt x="3397962" y="2197309"/>
+                            </a:lnTo>
+                            <a:lnTo>
+                              <a:pt x="3433730" y="2197343"/>
+                            </a:lnTo>
+                            <a:lnTo>
+                              <a:pt x="3469498" y="2197364"/>
+                            </a:lnTo>
+                            <a:lnTo>
+                              <a:pt x="3505266" y="2197376"/>
+                            </a:lnTo>
+                            <a:lnTo>
+                              <a:pt x="3541034" y="2197384"/>
+                            </a:lnTo>
+                            <a:lnTo>
+                              <a:pt x="3576802" y="2197389"/>
                             </a:lnTo>
                           </a:path>
                         </a:pathLst>
@@ -2198,7 +2198,7 @@
                     <wps:nvPr/>
                     <wps:spPr>
                       <a:xfrm>
-                        <a:off x="402665" y="2236372"/>
+                        <a:off x="402665" y="2341366"/>
                         <a:ext cx="57931" cy="74215"/>
                       </a:xfrm>
                       <a:prstGeom prst="rect">
@@ -2236,7 +2236,7 @@
                     <wps:nvPr/>
                     <wps:spPr>
                       <a:xfrm>
-                        <a:off x="228871" y="1618757"/>
+                        <a:off x="228871" y="1661990"/>
                         <a:ext cx="231725" cy="74215"/>
                       </a:xfrm>
                       <a:prstGeom prst="rect">
@@ -2274,7 +2274,7 @@
                     <wps:nvPr/>
                     <wps:spPr>
                       <a:xfrm>
-                        <a:off x="228871" y="1001143"/>
+                        <a:off x="228871" y="982615"/>
                         <a:ext cx="231725" cy="74215"/>
                       </a:xfrm>
                       <a:prstGeom prst="rect">
@@ -2312,7 +2312,7 @@
                     <wps:nvPr/>
                     <wps:spPr>
                       <a:xfrm>
-                        <a:off x="228871" y="383529"/>
+                        <a:off x="228871" y="303239"/>
                         <a:ext cx="231725" cy="74215"/>
                       </a:xfrm>
                       <a:prstGeom prst="rect">
@@ -2350,7 +2350,7 @@
                     <wps:nvPr/>
                     <wps:spPr>
                       <a:xfrm>
-                        <a:off x="488432" y="2274472"/>
+                        <a:off x="488432" y="2379466"/>
                         <a:ext cx="34794" cy="0"/>
                       </a:xfrm>
                       <a:custGeom>
@@ -2384,7 +2384,7 @@
                     <wps:nvPr/>
                     <wps:spPr>
                       <a:xfrm>
-                        <a:off x="488432" y="1656857"/>
+                        <a:off x="488432" y="1700090"/>
                         <a:ext cx="34794" cy="0"/>
                       </a:xfrm>
                       <a:custGeom>
@@ -2418,7 +2418,7 @@
                     <wps:nvPr/>
                     <wps:spPr>
                       <a:xfrm>
-                        <a:off x="488432" y="1039243"/>
+                        <a:off x="488432" y="1020715"/>
                         <a:ext cx="34794" cy="0"/>
                       </a:xfrm>
                       <a:custGeom>
@@ -2452,7 +2452,7 @@
                     <wps:nvPr/>
                     <wps:spPr>
                       <a:xfrm>
-                        <a:off x="488432" y="421629"/>
+                        <a:off x="488432" y="341339"/>
                         <a:ext cx="34794" cy="0"/>
                       </a:xfrm>
                       <a:custGeom>
@@ -2993,7 +2993,7 @@
 </file>
 
 <file path=word/numbering.xml><?xml version="1.0" encoding="utf-8"?>
-<w:numbering xmlns:w="http://schemas.openxmlformats.org/wordprocessingml/2006/main" xmlns:r="http://schemas.openxmlformats.org/officeDocument/2006/relationships" xmlns:m="http://schemas.openxmlformats.org/officeDocument/2006/math" xmlns:w14="http://schemas.microsoft.com/office/word/2010/wordml" xmlns:wp="http://schemas.openxmlformats.org/drawingml/2006/wordprocessingDrawing" xmlns:a="http://schemas.openxmlformats.org/drawingml/2006/main" xmlns:w15="http://schemas.microsoft.com/office/word/2012/wordml" xmlns:mc="http://schemas.openxmlformats.org/markup-compatibility/2006" xmlns:ns9="http://schemas.openxmlformats.org/schemaLibrary/2006/main" xmlns:wne="http://schemas.microsoft.com/office/word/2006/wordml" xmlns:c="http://schemas.openxmlformats.org/drawingml/2006/chart" xmlns:ns12="http://schemas.openxmlformats.org/drawingml/2006/chartDrawing" xmlns:dgm="http://schemas.openxmlformats.org/drawingml/2006/diagram" xmlns:pic="http://schemas.openxmlformats.org/drawingml/2006/picture" xmlns:xdr="http://schemas.openxmlformats.org/drawingml/2006/spreadsheetDrawing" xmlns:dsp="http://schemas.microsoft.com/office/drawing/2008/diagram" xmlns:v="urn:schemas-microsoft-com:vml" xmlns:o="urn:schemas-microsoft-com:office:office" xmlns:ns19="urn:schemas-microsoft-com:office:excel" xmlns:w10="urn:schemas-microsoft-com:office:word" xmlns:ns21="urn:schemas-microsoft-com:office:powerpoint" xmlns:ns23="http://schemas.microsoft.com/office/2006/coverPageProps" xmlns:odx="http://opendope.org/xpaths" xmlns:odc="http://opendope.org/conditions" xmlns:odq="http://opendope.org/questions" xmlns:oda="http://opendope.org/answers" xmlns:odi="http://opendope.org/components" xmlns:odgm="http://opendope.org/SmartArt/DataHierarchy" xmlns:ns30="http://schemas.openxmlformats.org/officeDocument/2006/bibliography" xmlns:ns31="http://schemas.openxmlformats.org/drawingml/2006/compatibility" xmlns:ns32="http://schemas.openxmlformats.org/drawingml/2006/lockedCanvas">
+<w:numbering xmlns:w="http://schemas.openxmlformats.org/wordprocessingml/2006/main" xmlns:m="http://schemas.openxmlformats.org/officeDocument/2006/math" xmlns:r="http://schemas.openxmlformats.org/officeDocument/2006/relationships" xmlns:w14="http://schemas.microsoft.com/office/word/2010/wordml" xmlns:wp="http://schemas.openxmlformats.org/drawingml/2006/wordprocessingDrawing" xmlns:a="http://schemas.openxmlformats.org/drawingml/2006/main" xmlns:w15="http://schemas.microsoft.com/office/word/2012/wordml" xmlns:ns8="http://schemas.openxmlformats.org/schemaLibrary/2006/main" xmlns:mc="http://schemas.openxmlformats.org/markup-compatibility/2006" xmlns:wne="http://schemas.microsoft.com/office/word/2006/wordml" xmlns:c="http://schemas.openxmlformats.org/drawingml/2006/chart" xmlns:ns12="http://schemas.openxmlformats.org/drawingml/2006/chartDrawing" xmlns:dgm="http://schemas.openxmlformats.org/drawingml/2006/diagram" xmlns:pic="http://schemas.openxmlformats.org/drawingml/2006/picture" xmlns:xdr="http://schemas.openxmlformats.org/drawingml/2006/spreadsheetDrawing" xmlns:dsp="http://schemas.microsoft.com/office/drawing/2008/diagram" xmlns:o="urn:schemas-microsoft-com:office:office" xmlns:ns18="urn:schemas-microsoft-com:office:excel" xmlns:v="urn:schemas-microsoft-com:vml" xmlns:w10="urn:schemas-microsoft-com:office:word" xmlns:ns21="urn:schemas-microsoft-com:office:powerpoint" xmlns:ns23="http://schemas.microsoft.com/office/2006/coverPageProps" xmlns:odx="http://opendope.org/xpaths" xmlns:odc="http://opendope.org/conditions" xmlns:odq="http://opendope.org/questions" xmlns:oda="http://opendope.org/answers" xmlns:odi="http://opendope.org/components" xmlns:odgm="http://opendope.org/SmartArt/DataHierarchy" xmlns:ns30="http://schemas.openxmlformats.org/officeDocument/2006/bibliography" xmlns:ns31="http://schemas.openxmlformats.org/drawingml/2006/compatibility" xmlns:ns32="http://schemas.openxmlformats.org/drawingml/2006/lockedCanvas">
   <w:abstractNum w:abstractNumId="0">
     <w:nsid w:val="1482775B"/>
     <w:multiLevelType w:val="multilevel"/>
@@ -3643,7 +3643,7 @@
 </file>
 
 <file path=word/styles.xml><?xml version="1.0" encoding="utf-8"?>
-<w:styles xmlns:w="http://schemas.openxmlformats.org/wordprocessingml/2006/main" xmlns:r="http://schemas.openxmlformats.org/officeDocument/2006/relationships" xmlns:m="http://schemas.openxmlformats.org/officeDocument/2006/math" xmlns:w14="http://schemas.microsoft.com/office/word/2010/wordml" xmlns:wp="http://schemas.openxmlformats.org/drawingml/2006/wordprocessingDrawing" xmlns:a="http://schemas.openxmlformats.org/drawingml/2006/main" xmlns:w15="http://schemas.microsoft.com/office/word/2012/wordml" xmlns:mc="http://schemas.openxmlformats.org/markup-compatibility/2006" xmlns:ns9="http://schemas.openxmlformats.org/schemaLibrary/2006/main" xmlns:wne="http://schemas.microsoft.com/office/word/2006/wordml" xmlns:c="http://schemas.openxmlformats.org/drawingml/2006/chart" xmlns:ns12="http://schemas.openxmlformats.org/drawingml/2006/chartDrawing" xmlns:dgm="http://schemas.openxmlformats.org/drawingml/2006/diagram" xmlns:pic="http://schemas.openxmlformats.org/drawingml/2006/picture" xmlns:xdr="http://schemas.openxmlformats.org/drawingml/2006/spreadsheetDrawing" xmlns:dsp="http://schemas.microsoft.com/office/drawing/2008/diagram" xmlns:v="urn:schemas-microsoft-com:vml" xmlns:o="urn:schemas-microsoft-com:office:office" xmlns:ns19="urn:schemas-microsoft-com:office:excel" xmlns:w10="urn:schemas-microsoft-com:office:word" xmlns:ns21="urn:schemas-microsoft-com:office:powerpoint" xmlns:ns23="http://schemas.microsoft.com/office/2006/coverPageProps" xmlns:odx="http://opendope.org/xpaths" xmlns:odc="http://opendope.org/conditions" xmlns:odq="http://opendope.org/questions" xmlns:oda="http://opendope.org/answers" xmlns:odi="http://opendope.org/components" xmlns:odgm="http://opendope.org/SmartArt/DataHierarchy" xmlns:ns30="http://schemas.openxmlformats.org/officeDocument/2006/bibliography" xmlns:ns31="http://schemas.openxmlformats.org/drawingml/2006/compatibility" xmlns:ns32="http://schemas.openxmlformats.org/drawingml/2006/lockedCanvas">
+<w:styles xmlns:w="http://schemas.openxmlformats.org/wordprocessingml/2006/main" xmlns:m="http://schemas.openxmlformats.org/officeDocument/2006/math" xmlns:r="http://schemas.openxmlformats.org/officeDocument/2006/relationships" xmlns:w14="http://schemas.microsoft.com/office/word/2010/wordml" xmlns:wp="http://schemas.openxmlformats.org/drawingml/2006/wordprocessingDrawing" xmlns:a="http://schemas.openxmlformats.org/drawingml/2006/main" xmlns:w15="http://schemas.microsoft.com/office/word/2012/wordml" xmlns:ns8="http://schemas.openxmlformats.org/schemaLibrary/2006/main" xmlns:mc="http://schemas.openxmlformats.org/markup-compatibility/2006" xmlns:wne="http://schemas.microsoft.com/office/word/2006/wordml" xmlns:c="http://schemas.openxmlformats.org/drawingml/2006/chart" xmlns:ns12="http://schemas.openxmlformats.org/drawingml/2006/chartDrawing" xmlns:dgm="http://schemas.openxmlformats.org/drawingml/2006/diagram" xmlns:pic="http://schemas.openxmlformats.org/drawingml/2006/picture" xmlns:xdr="http://schemas.openxmlformats.org/drawingml/2006/spreadsheetDrawing" xmlns:dsp="http://schemas.microsoft.com/office/drawing/2008/diagram" xmlns:o="urn:schemas-microsoft-com:office:office" xmlns:ns18="urn:schemas-microsoft-com:office:excel" xmlns:v="urn:schemas-microsoft-com:vml" xmlns:w10="urn:schemas-microsoft-com:office:word" xmlns:ns21="urn:schemas-microsoft-com:office:powerpoint" xmlns:ns23="http://schemas.microsoft.com/office/2006/coverPageProps" xmlns:odx="http://opendope.org/xpaths" xmlns:odc="http://opendope.org/conditions" xmlns:odq="http://opendope.org/questions" xmlns:oda="http://opendope.org/answers" xmlns:odi="http://opendope.org/components" xmlns:odgm="http://opendope.org/SmartArt/DataHierarchy" xmlns:ns30="http://schemas.openxmlformats.org/officeDocument/2006/bibliography" xmlns:ns31="http://schemas.openxmlformats.org/drawingml/2006/compatibility" xmlns:ns32="http://schemas.openxmlformats.org/drawingml/2006/lockedCanvas">
   <w:docDefaults>
     <w:rPrDefault>
       <w:rPr>

</xml_diff>